<commit_message>
Moved around folders and created assembly: test scripts can now see all scripts, no longer all in the same folder
</commit_message>
<xml_diff>
--- a/Stories.docx
+++ b/Stories.docx
@@ -329,179 +329,381 @@
         </w:rPr>
         <w:t xml:space="preserve"> and remove them again</w:t>
       </w:r>
+    </w:p>
+    <w:p>
+      <w:pPr>
+        <w:pStyle w:val="Listenabsatz"/>
+        <w:numPr>
+          <w:ilvl w:val="0"/>
+          <w:numId w:val="1"/>
+        </w:numPr>
+        <w:rPr>
+          <w:lang w:val="en-US"/>
+        </w:rPr>
+      </w:pPr>
+      <w:r>
+        <w:rPr>
+          <w:lang w:val="en-US"/>
+        </w:rPr>
+        <w:t>As a fighter, I …</w:t>
+      </w:r>
+    </w:p>
+    <w:p>
+      <w:pPr>
+        <w:rPr>
+          <w:strike/>
+          <w:lang w:val="en-US"/>
+        </w:rPr>
+      </w:pPr>
+    </w:p>
+    <w:p>
+      <w:pPr>
+        <w:pStyle w:val="Listenabsatz"/>
+        <w:numPr>
+          <w:ilvl w:val="0"/>
+          <w:numId w:val="1"/>
+        </w:numPr>
+        <w:rPr>
+          <w:strike/>
+          <w:lang w:val="en-US"/>
+        </w:rPr>
+      </w:pPr>
+      <w:r>
+        <w:rPr>
+          <w:strike/>
+          <w:lang w:val="en-US"/>
+        </w:rPr>
+        <w:t xml:space="preserve">As a player, I start the game with </w:t>
+      </w:r>
+      <w:r>
+        <w:rPr>
+          <w:strike/>
+          <w:lang w:val="en-US"/>
+        </w:rPr>
+        <w:t>no points</w:t>
+      </w:r>
+    </w:p>
+    <w:p>
+      <w:pPr>
+        <w:pStyle w:val="Listenabsatz"/>
+        <w:numPr>
+          <w:ilvl w:val="0"/>
+          <w:numId w:val="1"/>
+        </w:numPr>
+        <w:rPr>
+          <w:strike/>
+          <w:lang w:val="en-US"/>
+        </w:rPr>
+      </w:pPr>
+      <w:r>
+        <w:rPr>
+          <w:strike/>
+          <w:lang w:val="en-US"/>
+        </w:rPr>
+        <w:t xml:space="preserve">As a player, I </w:t>
+      </w:r>
+      <w:r>
+        <w:rPr>
+          <w:strike/>
+          <w:lang w:val="en-US"/>
+        </w:rPr>
+        <w:t xml:space="preserve">can </w:t>
+      </w:r>
+      <w:r>
+        <w:rPr>
+          <w:strike/>
+          <w:lang w:val="en-US"/>
+        </w:rPr>
+        <w:t xml:space="preserve">gain </w:t>
+      </w:r>
+      <w:r>
+        <w:rPr>
+          <w:strike/>
+          <w:lang w:val="en-US"/>
+        </w:rPr>
+        <w:t xml:space="preserve">and lose </w:t>
+      </w:r>
+      <w:r>
+        <w:rPr>
+          <w:strike/>
+          <w:lang w:val="en-US"/>
+        </w:rPr>
+        <w:t xml:space="preserve">points </w:t>
+      </w:r>
+    </w:p>
+    <w:p>
+      <w:pPr>
+        <w:pStyle w:val="Listenabsatz"/>
+        <w:numPr>
+          <w:ilvl w:val="0"/>
+          <w:numId w:val="1"/>
+        </w:numPr>
+        <w:rPr>
+          <w:lang w:val="en-US"/>
+        </w:rPr>
+      </w:pPr>
+      <w:r>
+        <w:rPr>
+          <w:lang w:val="en-US"/>
+        </w:rPr>
+        <w:t>As a player, I …</w:t>
+      </w:r>
+    </w:p>
+    <w:p>
+      <w:pPr>
+        <w:rPr>
+          <w:lang w:val="en-US"/>
+        </w:rPr>
+      </w:pPr>
+    </w:p>
+    <w:p>
+      <w:pPr>
+        <w:pStyle w:val="Listenabsatz"/>
+        <w:numPr>
+          <w:ilvl w:val="0"/>
+          <w:numId w:val="1"/>
+        </w:numPr>
+        <w:rPr>
+          <w:lang w:val="en-US"/>
+        </w:rPr>
+      </w:pPr>
+      <w:r>
+        <w:rPr>
+          <w:lang w:val="en-US"/>
+        </w:rPr>
+        <w:t>As an enemy, I …</w:t>
+      </w:r>
+    </w:p>
+    <w:p>
+      <w:pPr>
+        <w:rPr>
+          <w:lang w:val="en-US"/>
+        </w:rPr>
+      </w:pPr>
+    </w:p>
+    <w:p>
+      <w:pPr>
+        <w:rPr>
+          <w:lang w:val="en-US"/>
+        </w:rPr>
+      </w:pPr>
+    </w:p>
+    <w:p>
+      <w:pPr>
+        <w:pStyle w:val="berschrift1"/>
+        <w:rPr>
+          <w:lang w:val="en-US"/>
+        </w:rPr>
+      </w:pPr>
+      <w:r>
+        <w:rPr>
+          <w:lang w:val="en-US"/>
+        </w:rPr>
+        <w:t>Notes</w:t>
+      </w:r>
+    </w:p>
+    <w:p>
+      <w:pPr>
+        <w:pStyle w:val="Listenabsatz"/>
+        <w:numPr>
+          <w:ilvl w:val="0"/>
+          <w:numId w:val="2"/>
+        </w:numPr>
+      </w:pPr>
+      <w:r>
+        <w:t>Einstieg sehr einfach, Test Runner führt einen durch nötigen Aufbau</w:t>
+      </w:r>
+    </w:p>
+    <w:p>
+      <w:pPr>
+        <w:pStyle w:val="Listenabsatz"/>
+        <w:numPr>
+          <w:ilvl w:val="0"/>
+          <w:numId w:val="2"/>
+        </w:numPr>
+      </w:pPr>
+      <w:r>
+        <w:t>Test vs. UnityTest</w:t>
+      </w:r>
+    </w:p>
+    <w:p>
+      <w:pPr>
+        <w:pStyle w:val="Listenabsatz"/>
+        <w:numPr>
+          <w:ilvl w:val="0"/>
+          <w:numId w:val="2"/>
+        </w:numPr>
+      </w:pPr>
+      <w:r>
+        <w:t>MonoBehavior nicht zu testen? Logik in Klassen auslagern?</w:t>
+      </w:r>
+    </w:p>
+    <w:p>
+      <w:pPr>
+        <w:pStyle w:val="Listenabsatz"/>
+        <w:numPr>
+          <w:ilvl w:val="0"/>
+          <w:numId w:val="2"/>
+        </w:numPr>
+      </w:pPr>
+      <w:r>
+        <w:t>Lösung für Namespace Problem? Alles in einem Ordner ist keine Lösung</w:t>
+      </w:r>
+    </w:p>
+    <w:p>
+      <w:pPr>
+        <w:pStyle w:val="Listenabsatz"/>
+        <w:numPr>
+          <w:ilvl w:val="0"/>
+          <w:numId w:val="2"/>
+        </w:numPr>
+      </w:pPr>
+      <w:r>
+        <w:t xml:space="preserve">Assert.Equals() nur für Objekte? </w:t>
+      </w:r>
+      <w:r>
+        <w:sym w:font="Wingdings" w:char="F0E8"/>
+      </w:r>
+      <w:r>
+        <w:t xml:space="preserve"> AreEqual für Werte</w:t>
+      </w:r>
+    </w:p>
+    <w:p>
+      <w:pPr>
+        <w:pStyle w:val="Listenabsatz"/>
+        <w:numPr>
+          <w:ilvl w:val="0"/>
+          <w:numId w:val="2"/>
+        </w:numPr>
+      </w:pPr>
+      <w:r>
+        <w:t xml:space="preserve">PlayerStats Test sehr einfach zu erstellen. </w:t>
+      </w:r>
+    </w:p>
+    <w:p>
+      <w:pPr>
+        <w:pStyle w:val="Listenabsatz"/>
+        <w:numPr>
+          <w:ilvl w:val="0"/>
+          <w:numId w:val="2"/>
+        </w:numPr>
+      </w:pPr>
+      <w:r>
+        <w:t xml:space="preserve">Refactor Idee: maxHealth in PlayerStats variabel machen </w:t>
+      </w:r>
+      <w:r>
+        <w:rPr>
+          <w:lang w:val="en-US"/>
+        </w:rPr>
+        <w:sym w:font="Wingdings" w:char="F0E0"/>
+      </w:r>
+      <w:r>
+        <w:t xml:space="preserve"> so ist es einstellbar durch Spieler oder im Spiel durch Power-Ups</w:t>
+      </w:r>
+      <w:r>
+        <w:t>, Refactor der Tests nötig</w:t>
+      </w:r>
+    </w:p>
+    <w:p>
+      <w:pPr>
+        <w:pStyle w:val="Listenabsatz"/>
+        <w:numPr>
+          <w:ilvl w:val="0"/>
+          <w:numId w:val="2"/>
+        </w:numPr>
+      </w:pPr>
+      <w:r>
+        <w:t xml:space="preserve">Refactor Idee: ReceiveDamage() und GetHealedBy() zusammenführen </w:t>
+      </w:r>
+      <w:r>
+        <w:sym w:font="Wingdings" w:char="F0E0"/>
+      </w:r>
+      <w:r>
+        <w:t xml:space="preserve"> Refactor! Doch verworfen, damit negatives Heilen usw getestet werden kann</w:t>
+      </w:r>
+    </w:p>
+    <w:p>
+      <w:pPr>
+        <w:pStyle w:val="Listenabsatz"/>
+        <w:numPr>
+          <w:ilvl w:val="0"/>
+          <w:numId w:val="2"/>
+        </w:numPr>
+      </w:pPr>
+      <w:r>
+        <w:t>[Test] vergisst man gerne</w:t>
+      </w:r>
+    </w:p>
+    <w:p>
+      <w:pPr>
+        <w:pStyle w:val="Listenabsatz"/>
+        <w:numPr>
+          <w:ilvl w:val="0"/>
+          <w:numId w:val="2"/>
+        </w:numPr>
+      </w:pPr>
+      <w:r>
+        <w:t>Fehler sofort gefunden: Hatte recoveren von Last Breath in Damage Funktion statt Heal Funktion geschrieben</w:t>
+      </w:r>
+    </w:p>
+    <w:p>
+      <w:pPr>
+        <w:pStyle w:val="Listenabsatz"/>
+        <w:numPr>
+          <w:ilvl w:val="0"/>
+          <w:numId w:val="2"/>
+        </w:numPr>
+      </w:pPr>
+      <w:r>
+        <w:t>Tests so unabhängig wie möglich machen: Damage Boost after charge Tests überprüfen, ob der Damage Boost richtig angewendet wurde, indem sie einen Setter anwenden. Ob es nur einen Boost gleichzeitig oder eine Liste gibt, ist den Tests egal und kann unabhängig von ihnen angepasst werden</w:t>
+      </w:r>
+      <w:r>
+        <w:t>. Sie überprüfen nur die resultierenden Werte und melden, wenn Dinge nicht passen</w:t>
+      </w:r>
+    </w:p>
+    <w:p>
+      <w:pPr>
+        <w:pStyle w:val="Listenabsatz"/>
+        <w:numPr>
+          <w:ilvl w:val="0"/>
+          <w:numId w:val="2"/>
+        </w:numPr>
+      </w:pPr>
+      <w:r>
+        <w:t>Enemy Klasse angefangen: Auffällig, dass viel Code dupliziert wird. Refactor: Eine allgemeine Fighter Klasse, davon erben Player und Enemy</w:t>
+      </w:r>
+    </w:p>
+    <w:p>
+      <w:pPr>
+        <w:pStyle w:val="Listenabsatz"/>
+        <w:numPr>
+          <w:ilvl w:val="0"/>
+          <w:numId w:val="2"/>
+        </w:numPr>
+      </w:pPr>
+      <w:r>
+        <w:lastRenderedPageBreak/>
+        <w:t>PlayerInventory für Equipment und Items</w:t>
+      </w:r>
+    </w:p>
+    <w:p>
+      <w:pPr>
+        <w:pStyle w:val="Listenabsatz"/>
+        <w:numPr>
+          <w:ilvl w:val="0"/>
+          <w:numId w:val="2"/>
+        </w:numPr>
+      </w:pPr>
+      <w:r>
+        <w:t>Refactor der Assert Funktionen, Less, NotEqual</w:t>
+      </w:r>
+      <w:r>
+        <w:t>, Zero, Positive</w:t>
+      </w:r>
       <w:bookmarkStart w:id="0" w:name="_GoBack"/>
       <w:bookmarkEnd w:id="0"/>
-    </w:p>
-    <w:p>
-      <w:pPr>
-        <w:pStyle w:val="Listenabsatz"/>
-        <w:numPr>
-          <w:ilvl w:val="0"/>
-          <w:numId w:val="1"/>
-        </w:numPr>
-        <w:rPr>
-          <w:lang w:val="en-US"/>
-        </w:rPr>
-      </w:pPr>
-      <w:r>
-        <w:rPr>
-          <w:lang w:val="en-US"/>
-        </w:rPr>
-        <w:t>As a fighter, I …</w:t>
-      </w:r>
-    </w:p>
-    <w:p>
-      <w:pPr>
-        <w:rPr>
-          <w:strike/>
-          <w:lang w:val="en-US"/>
-        </w:rPr>
-      </w:pPr>
-    </w:p>
-    <w:p>
-      <w:pPr>
-        <w:pStyle w:val="Listenabsatz"/>
-        <w:numPr>
-          <w:ilvl w:val="0"/>
-          <w:numId w:val="1"/>
-        </w:numPr>
-        <w:rPr>
-          <w:strike/>
-          <w:lang w:val="en-US"/>
-        </w:rPr>
-      </w:pPr>
-      <w:r>
-        <w:rPr>
-          <w:strike/>
-          <w:lang w:val="en-US"/>
-        </w:rPr>
-        <w:t xml:space="preserve">As a player, I start the game with </w:t>
-      </w:r>
-      <w:r>
-        <w:rPr>
-          <w:strike/>
-          <w:lang w:val="en-US"/>
-        </w:rPr>
-        <w:t>no points</w:t>
-      </w:r>
-    </w:p>
-    <w:p>
-      <w:pPr>
-        <w:pStyle w:val="Listenabsatz"/>
-        <w:numPr>
-          <w:ilvl w:val="0"/>
-          <w:numId w:val="1"/>
-        </w:numPr>
-        <w:rPr>
-          <w:strike/>
-          <w:lang w:val="en-US"/>
-        </w:rPr>
-      </w:pPr>
-      <w:r>
-        <w:rPr>
-          <w:strike/>
-          <w:lang w:val="en-US"/>
-        </w:rPr>
-        <w:t xml:space="preserve">As a player, I </w:t>
-      </w:r>
-      <w:r>
-        <w:rPr>
-          <w:strike/>
-          <w:lang w:val="en-US"/>
-        </w:rPr>
-        <w:t xml:space="preserve">can </w:t>
-      </w:r>
-      <w:r>
-        <w:rPr>
-          <w:strike/>
-          <w:lang w:val="en-US"/>
-        </w:rPr>
-        <w:t xml:space="preserve">gain </w:t>
-      </w:r>
-      <w:r>
-        <w:rPr>
-          <w:strike/>
-          <w:lang w:val="en-US"/>
-        </w:rPr>
-        <w:t xml:space="preserve">and lose </w:t>
-      </w:r>
-      <w:r>
-        <w:rPr>
-          <w:strike/>
-          <w:lang w:val="en-US"/>
-        </w:rPr>
-        <w:t xml:space="preserve">points </w:t>
-      </w:r>
-    </w:p>
-    <w:p>
-      <w:pPr>
-        <w:pStyle w:val="Listenabsatz"/>
-        <w:numPr>
-          <w:ilvl w:val="0"/>
-          <w:numId w:val="1"/>
-        </w:numPr>
-        <w:rPr>
-          <w:lang w:val="en-US"/>
-        </w:rPr>
-      </w:pPr>
-      <w:r>
-        <w:rPr>
-          <w:lang w:val="en-US"/>
-        </w:rPr>
-        <w:t>As a player, I …</w:t>
-      </w:r>
-    </w:p>
-    <w:p>
-      <w:pPr>
-        <w:rPr>
-          <w:lang w:val="en-US"/>
-        </w:rPr>
-      </w:pPr>
-    </w:p>
-    <w:p>
-      <w:pPr>
-        <w:pStyle w:val="Listenabsatz"/>
-        <w:numPr>
-          <w:ilvl w:val="0"/>
-          <w:numId w:val="1"/>
-        </w:numPr>
-        <w:rPr>
-          <w:lang w:val="en-US"/>
-        </w:rPr>
-      </w:pPr>
-      <w:r>
-        <w:rPr>
-          <w:lang w:val="en-US"/>
-        </w:rPr>
-        <w:t>As an enemy, I …</w:t>
-      </w:r>
-    </w:p>
-    <w:p>
-      <w:pPr>
-        <w:rPr>
-          <w:lang w:val="en-US"/>
-        </w:rPr>
-      </w:pPr>
-    </w:p>
-    <w:p>
-      <w:pPr>
-        <w:rPr>
-          <w:lang w:val="en-US"/>
-        </w:rPr>
-      </w:pPr>
-    </w:p>
-    <w:p>
-      <w:pPr>
-        <w:pStyle w:val="berschrift1"/>
-        <w:rPr>
-          <w:lang w:val="en-US"/>
-        </w:rPr>
-      </w:pPr>
-      <w:r>
-        <w:rPr>
-          <w:lang w:val="en-US"/>
-        </w:rPr>
-        <w:t>Notes</w:t>
+      <w:r>
+        <w:t xml:space="preserve"> etc sind interessant + custom Fehlermeldungen</w:t>
       </w:r>
     </w:p>
     <w:p>
@@ -512,168 +714,6 @@
           <w:numId w:val="2"/>
         </w:numPr>
       </w:pPr>
-      <w:r>
-        <w:t>Einstieg sehr einfach, Test Runner führt einen durch nötigen Aufbau</w:t>
-      </w:r>
-    </w:p>
-    <w:p>
-      <w:pPr>
-        <w:pStyle w:val="Listenabsatz"/>
-        <w:numPr>
-          <w:ilvl w:val="0"/>
-          <w:numId w:val="2"/>
-        </w:numPr>
-      </w:pPr>
-      <w:r>
-        <w:t>Test vs. UnityTest</w:t>
-      </w:r>
-    </w:p>
-    <w:p>
-      <w:pPr>
-        <w:pStyle w:val="Listenabsatz"/>
-        <w:numPr>
-          <w:ilvl w:val="0"/>
-          <w:numId w:val="2"/>
-        </w:numPr>
-      </w:pPr>
-      <w:r>
-        <w:t>MonoBehavior nicht zu testen? Logik in Klassen auslagern?</w:t>
-      </w:r>
-    </w:p>
-    <w:p>
-      <w:pPr>
-        <w:pStyle w:val="Listenabsatz"/>
-        <w:numPr>
-          <w:ilvl w:val="0"/>
-          <w:numId w:val="2"/>
-        </w:numPr>
-      </w:pPr>
-      <w:r>
-        <w:t>Lösung für Namespace Problem? Alles in einem Ordner ist keine Lösung</w:t>
-      </w:r>
-    </w:p>
-    <w:p>
-      <w:pPr>
-        <w:pStyle w:val="Listenabsatz"/>
-        <w:numPr>
-          <w:ilvl w:val="0"/>
-          <w:numId w:val="2"/>
-        </w:numPr>
-      </w:pPr>
-      <w:r>
-        <w:t xml:space="preserve">Assert.Equals() nur für Objekte? </w:t>
-      </w:r>
-      <w:r>
-        <w:sym w:font="Wingdings" w:char="F0E8"/>
-      </w:r>
-      <w:r>
-        <w:t xml:space="preserve"> AreEqual für Werte</w:t>
-      </w:r>
-    </w:p>
-    <w:p>
-      <w:pPr>
-        <w:pStyle w:val="Listenabsatz"/>
-        <w:numPr>
-          <w:ilvl w:val="0"/>
-          <w:numId w:val="2"/>
-        </w:numPr>
-      </w:pPr>
-      <w:r>
-        <w:t xml:space="preserve">PlayerStats Test sehr einfach zu erstellen. </w:t>
-      </w:r>
-    </w:p>
-    <w:p>
-      <w:pPr>
-        <w:pStyle w:val="Listenabsatz"/>
-        <w:numPr>
-          <w:ilvl w:val="0"/>
-          <w:numId w:val="2"/>
-        </w:numPr>
-      </w:pPr>
-      <w:r>
-        <w:t xml:space="preserve">Refactor Idee: maxHealth in PlayerStats variabel machen </w:t>
-      </w:r>
-      <w:r>
-        <w:rPr>
-          <w:lang w:val="en-US"/>
-        </w:rPr>
-        <w:sym w:font="Wingdings" w:char="F0E0"/>
-      </w:r>
-      <w:r>
-        <w:t xml:space="preserve"> so ist es einstellbar durch Spieler oder im Spiel durch Power-Ups</w:t>
-      </w:r>
-      <w:r>
-        <w:t>, Refactor der Tests nötig</w:t>
-      </w:r>
-    </w:p>
-    <w:p>
-      <w:pPr>
-        <w:pStyle w:val="Listenabsatz"/>
-        <w:numPr>
-          <w:ilvl w:val="0"/>
-          <w:numId w:val="2"/>
-        </w:numPr>
-      </w:pPr>
-      <w:r>
-        <w:t xml:space="preserve">Refactor Idee: ReceiveDamage() und GetHealedBy() zusammenführen </w:t>
-      </w:r>
-      <w:r>
-        <w:sym w:font="Wingdings" w:char="F0E0"/>
-      </w:r>
-      <w:r>
-        <w:t xml:space="preserve"> Refactor! Doch verworfen, damit negatives Heilen usw getestet werden kann</w:t>
-      </w:r>
-    </w:p>
-    <w:p>
-      <w:pPr>
-        <w:pStyle w:val="Listenabsatz"/>
-        <w:numPr>
-          <w:ilvl w:val="0"/>
-          <w:numId w:val="2"/>
-        </w:numPr>
-      </w:pPr>
-      <w:r>
-        <w:t>[Test] vergisst man gerne</w:t>
-      </w:r>
-    </w:p>
-    <w:p>
-      <w:pPr>
-        <w:pStyle w:val="Listenabsatz"/>
-        <w:numPr>
-          <w:ilvl w:val="0"/>
-          <w:numId w:val="2"/>
-        </w:numPr>
-      </w:pPr>
-      <w:r>
-        <w:t>Fehler sofort gefunden: Hatte recoveren von Last Breath in Damage Funktion statt Heal Funktion geschrieben</w:t>
-      </w:r>
-    </w:p>
-    <w:p>
-      <w:pPr>
-        <w:pStyle w:val="Listenabsatz"/>
-        <w:numPr>
-          <w:ilvl w:val="0"/>
-          <w:numId w:val="2"/>
-        </w:numPr>
-      </w:pPr>
-      <w:r>
-        <w:t>Tests so unabhängig wie möglich machen: Damage Boost after charge Tests überprüfen, ob der Damage Boost richtig angewendet wurde, indem sie einen Setter anwenden. Ob es nur einen Boost gleichzeitig oder eine Liste gibt, ist den Tests egal und kann unabhängig von ihnen angepasst werden</w:t>
-      </w:r>
-      <w:r>
-        <w:t>. Sie überprüfen nur die resultierenden Werte und melden, wenn Dinge nicht passen</w:t>
-      </w:r>
-    </w:p>
-    <w:p>
-      <w:pPr>
-        <w:pStyle w:val="Listenabsatz"/>
-        <w:numPr>
-          <w:ilvl w:val="0"/>
-          <w:numId w:val="2"/>
-        </w:numPr>
-      </w:pPr>
-      <w:r>
-        <w:t>Enemy Klasse angefangen: Auffällig, dass viel Code dupliziert wird. Refactor: Eine allgemeine Fighter Klasse, davon erben Player und Enemy</w:t>
-      </w:r>
     </w:p>
     <w:sectPr>
       <w:pgSz w:w="11906" w:h="16838"/>

</xml_diff>

<commit_message>
Added player/enemy prefabs and first scene setup
</commit_message>
<xml_diff>
--- a/Stories.docx
+++ b/Stories.docx
@@ -523,8 +523,13 @@
         </w:numPr>
       </w:pPr>
       <w:r>
-        <w:t>Test vs. UnityTest</w:t>
-      </w:r>
+        <w:t xml:space="preserve">Test vs. </w:t>
+      </w:r>
+      <w:proofErr w:type="spellStart"/>
+      <w:r>
+        <w:t>UnityTest</w:t>
+      </w:r>
+      <w:proofErr w:type="spellEnd"/>
     </w:p>
     <w:p>
       <w:pPr>
@@ -534,8 +539,13 @@
           <w:numId w:val="2"/>
         </w:numPr>
       </w:pPr>
-      <w:r>
-        <w:t>MonoBehavior nicht zu testen? Logik in Klassen auslagern?</w:t>
+      <w:proofErr w:type="spellStart"/>
+      <w:r>
+        <w:t>MonoBehavior</w:t>
+      </w:r>
+      <w:proofErr w:type="spellEnd"/>
+      <w:r>
+        <w:t xml:space="preserve"> nicht zu testen? Logik in Klassen auslagern?</w:t>
       </w:r>
     </w:p>
     <w:p>
@@ -558,14 +568,27 @@
           <w:numId w:val="2"/>
         </w:numPr>
       </w:pPr>
-      <w:r>
-        <w:t xml:space="preserve">Assert.Equals() nur für Objekte? </w:t>
+      <w:proofErr w:type="spellStart"/>
+      <w:r>
+        <w:t>Assert.Equals</w:t>
+      </w:r>
+      <w:proofErr w:type="spellEnd"/>
+      <w:r>
+        <w:t xml:space="preserve">() nur für Objekte? </w:t>
       </w:r>
       <w:r>
         <w:sym w:font="Wingdings" w:char="F0E8"/>
       </w:r>
       <w:r>
-        <w:t xml:space="preserve"> AreEqual für Werte</w:t>
+        <w:t xml:space="preserve"> </w:t>
+      </w:r>
+      <w:proofErr w:type="spellStart"/>
+      <w:r>
+        <w:t>AreEqual</w:t>
+      </w:r>
+      <w:proofErr w:type="spellEnd"/>
+      <w:r>
+        <w:t xml:space="preserve"> für Werte</w:t>
       </w:r>
     </w:p>
     <w:p>
@@ -576,8 +599,13 @@
           <w:numId w:val="2"/>
         </w:numPr>
       </w:pPr>
-      <w:r>
-        <w:t xml:space="preserve">PlayerStats Test sehr einfach zu erstellen. </w:t>
+      <w:proofErr w:type="spellStart"/>
+      <w:r>
+        <w:t>PlayerStats</w:t>
+      </w:r>
+      <w:proofErr w:type="spellEnd"/>
+      <w:r>
+        <w:t xml:space="preserve"> Test sehr einfach zu erstellen. </w:t>
       </w:r>
     </w:p>
     <w:p>
@@ -588,8 +616,29 @@
           <w:numId w:val="2"/>
         </w:numPr>
       </w:pPr>
-      <w:r>
-        <w:t xml:space="preserve">Refactor Idee: maxHealth in PlayerStats variabel machen </w:t>
+      <w:proofErr w:type="spellStart"/>
+      <w:r>
+        <w:t>Refactor</w:t>
+      </w:r>
+      <w:proofErr w:type="spellEnd"/>
+      <w:r>
+        <w:t xml:space="preserve"> Idee: </w:t>
+      </w:r>
+      <w:proofErr w:type="spellStart"/>
+      <w:r>
+        <w:t>maxHealth</w:t>
+      </w:r>
+      <w:proofErr w:type="spellEnd"/>
+      <w:r>
+        <w:t xml:space="preserve"> in </w:t>
+      </w:r>
+      <w:proofErr w:type="spellStart"/>
+      <w:r>
+        <w:t>PlayerStats</w:t>
+      </w:r>
+      <w:proofErr w:type="spellEnd"/>
+      <w:r>
+        <w:t xml:space="preserve"> variabel machen </w:t>
       </w:r>
       <w:r>
         <w:rPr>
@@ -598,10 +647,23 @@
         <w:sym w:font="Wingdings" w:char="F0E0"/>
       </w:r>
       <w:r>
-        <w:t xml:space="preserve"> so ist es einstellbar durch Spieler oder im Spiel durch Power-Ups</w:t>
-      </w:r>
-      <w:r>
-        <w:t>, Refactor der Tests nötig</w:t>
+        <w:t xml:space="preserve"> so ist es einstellbar durch Spieler oder im Spiel durch Power-</w:t>
+      </w:r>
+      <w:proofErr w:type="spellStart"/>
+      <w:r>
+        <w:t>Ups</w:t>
+      </w:r>
+      <w:proofErr w:type="spellEnd"/>
+      <w:r>
+        <w:t xml:space="preserve">, </w:t>
+      </w:r>
+      <w:proofErr w:type="spellStart"/>
+      <w:r>
+        <w:t>Refactor</w:t>
+      </w:r>
+      <w:proofErr w:type="spellEnd"/>
+      <w:r>
+        <w:t xml:space="preserve"> der Tests nötig</w:t>
       </w:r>
     </w:p>
     <w:p>
@@ -612,14 +674,56 @@
           <w:numId w:val="2"/>
         </w:numPr>
       </w:pPr>
-      <w:r>
-        <w:t xml:space="preserve">Refactor Idee: ReceiveDamage() und GetHealedBy() zusammenführen </w:t>
+      <w:proofErr w:type="spellStart"/>
+      <w:r>
+        <w:t>Refactor</w:t>
+      </w:r>
+      <w:proofErr w:type="spellEnd"/>
+      <w:r>
+        <w:t xml:space="preserve"> Idee: </w:t>
+      </w:r>
+      <w:proofErr w:type="spellStart"/>
+      <w:proofErr w:type="gramStart"/>
+      <w:r>
+        <w:t>ReceiveDamage</w:t>
+      </w:r>
+      <w:proofErr w:type="spellEnd"/>
+      <w:r>
+        <w:t>(</w:t>
+      </w:r>
+      <w:proofErr w:type="gramEnd"/>
+      <w:r>
+        <w:t xml:space="preserve">) und </w:t>
+      </w:r>
+      <w:proofErr w:type="spellStart"/>
+      <w:r>
+        <w:t>GetHealedBy</w:t>
+      </w:r>
+      <w:proofErr w:type="spellEnd"/>
+      <w:r>
+        <w:t xml:space="preserve">() zusammenführen </w:t>
       </w:r>
       <w:r>
         <w:sym w:font="Wingdings" w:char="F0E0"/>
       </w:r>
       <w:r>
-        <w:t xml:space="preserve"> Refactor! Doch verworfen, damit negatives Heilen usw getestet werden kann</w:t>
+        <w:t xml:space="preserve"> </w:t>
+      </w:r>
+      <w:proofErr w:type="spellStart"/>
+      <w:r>
+        <w:t>Refactor</w:t>
+      </w:r>
+      <w:proofErr w:type="spellEnd"/>
+      <w:r>
+        <w:t xml:space="preserve">! Doch verworfen, damit negatives Heilen </w:t>
+      </w:r>
+      <w:proofErr w:type="spellStart"/>
+      <w:r>
+        <w:t>usw</w:t>
+      </w:r>
+      <w:proofErr w:type="spellEnd"/>
+      <w:r>
+        <w:t xml:space="preserve"> getestet werden kann</w:t>
       </w:r>
     </w:p>
     <w:p>
@@ -643,7 +747,31 @@
         </w:numPr>
       </w:pPr>
       <w:r>
-        <w:t>Fehler sofort gefunden: Hatte recoveren von Last Breath in Damage Funktion statt Heal Funktion geschrieben</w:t>
+        <w:t xml:space="preserve">Fehler sofort gefunden: Hatte </w:t>
+      </w:r>
+      <w:proofErr w:type="spellStart"/>
+      <w:r>
+        <w:t>recoveren</w:t>
+      </w:r>
+      <w:proofErr w:type="spellEnd"/>
+      <w:r>
+        <w:t xml:space="preserve"> von Last </w:t>
+      </w:r>
+      <w:proofErr w:type="spellStart"/>
+      <w:r>
+        <w:t>Breath</w:t>
+      </w:r>
+      <w:proofErr w:type="spellEnd"/>
+      <w:r>
+        <w:t xml:space="preserve"> in Damage Funktion statt </w:t>
+      </w:r>
+      <w:proofErr w:type="spellStart"/>
+      <w:r>
+        <w:t>Heal</w:t>
+      </w:r>
+      <w:proofErr w:type="spellEnd"/>
+      <w:r>
+        <w:t xml:space="preserve"> Funktion geschrieben</w:t>
       </w:r>
     </w:p>
     <w:p>
@@ -655,7 +783,15 @@
         </w:numPr>
       </w:pPr>
       <w:r>
-        <w:t>Tests so unabhängig wie möglich machen: Damage Boost after charge Tests überprüfen, ob der Damage Boost richtig angewendet wurde, indem sie einen Setter anwenden. Ob es nur einen Boost gleichzeitig oder eine Liste gibt, ist den Tests egal und kann unabhängig von ihnen angepasst werden</w:t>
+        <w:t xml:space="preserve">Tests so unabhängig wie möglich machen: Damage Boost after </w:t>
+      </w:r>
+      <w:proofErr w:type="spellStart"/>
+      <w:r>
+        <w:t>charge</w:t>
+      </w:r>
+      <w:proofErr w:type="spellEnd"/>
+      <w:r>
+        <w:t xml:space="preserve"> Tests überprüfen, ob der Damage Boost richtig angewendet wurde, indem sie einen Setter anwenden. Ob es nur einen Boost gleichzeitig oder eine Liste gibt, ist den Tests egal und kann unabhängig von ihnen angepasst werden</w:t>
       </w:r>
       <w:r>
         <w:t>. Sie überprüfen nur die resultierenden Werte und melden, wenn Dinge nicht passen</w:t>
@@ -670,7 +806,15 @@
         </w:numPr>
       </w:pPr>
       <w:r>
-        <w:t>Enemy Klasse angefangen: Auffällig, dass viel Code dupliziert wird. Refactor: Eine allgemeine Fighter Klasse, davon erben Player und Enemy</w:t>
+        <w:t xml:space="preserve">Enemy Klasse angefangen: Auffällig, dass viel Code dupliziert wird. </w:t>
+      </w:r>
+      <w:proofErr w:type="spellStart"/>
+      <w:r>
+        <w:t>Refactor</w:t>
+      </w:r>
+      <w:proofErr w:type="spellEnd"/>
+      <w:r>
+        <w:t>: Eine allgemeine Fighter Klasse, davon erben Player und Enemy</w:t>
       </w:r>
     </w:p>
     <w:p>
@@ -681,29 +825,118 @@
           <w:numId w:val="2"/>
         </w:numPr>
       </w:pPr>
+      <w:proofErr w:type="spellStart"/>
       <w:r>
         <w:lastRenderedPageBreak/>
-        <w:t>PlayerInventory für Equipment und Items</w:t>
-      </w:r>
-    </w:p>
-    <w:p>
-      <w:pPr>
-        <w:pStyle w:val="Listenabsatz"/>
-        <w:numPr>
-          <w:ilvl w:val="0"/>
-          <w:numId w:val="2"/>
-        </w:numPr>
-      </w:pPr>
-      <w:r>
-        <w:t>Refactor der Assert Funktionen, Less, NotEqual</w:t>
-      </w:r>
-      <w:r>
-        <w:t>, Zero, Positive</w:t>
+        <w:t>PlayerInventory</w:t>
+      </w:r>
+      <w:proofErr w:type="spellEnd"/>
+      <w:r>
+        <w:t xml:space="preserve"> fü</w:t>
       </w:r>
       <w:bookmarkStart w:id="0" w:name="_GoBack"/>
       <w:bookmarkEnd w:id="0"/>
       <w:r>
-        <w:t xml:space="preserve"> etc sind interessant + custom Fehlermeldungen</w:t>
+        <w:t>r Equipment und Items</w:t>
+      </w:r>
+    </w:p>
+    <w:p>
+      <w:pPr>
+        <w:pStyle w:val="Listenabsatz"/>
+        <w:numPr>
+          <w:ilvl w:val="0"/>
+          <w:numId w:val="2"/>
+        </w:numPr>
+      </w:pPr>
+      <w:proofErr w:type="spellStart"/>
+      <w:r>
+        <w:t>Refactor</w:t>
+      </w:r>
+      <w:proofErr w:type="spellEnd"/>
+      <w:r>
+        <w:t xml:space="preserve"> der </w:t>
+      </w:r>
+      <w:proofErr w:type="spellStart"/>
+      <w:r>
+        <w:t>Assert</w:t>
+      </w:r>
+      <w:proofErr w:type="spellEnd"/>
+      <w:r>
+        <w:t xml:space="preserve"> Funktionen, </w:t>
+      </w:r>
+      <w:proofErr w:type="spellStart"/>
+      <w:r>
+        <w:t>Less</w:t>
+      </w:r>
+      <w:proofErr w:type="spellEnd"/>
+      <w:r>
+        <w:t xml:space="preserve">, </w:t>
+      </w:r>
+      <w:proofErr w:type="spellStart"/>
+      <w:r>
+        <w:t>NotEqual</w:t>
+      </w:r>
+      <w:proofErr w:type="spellEnd"/>
+      <w:r>
+        <w:t>, Zero, Positive</w:t>
+      </w:r>
+      <w:r>
+        <w:t xml:space="preserve"> </w:t>
+      </w:r>
+      <w:proofErr w:type="spellStart"/>
+      <w:r>
+        <w:t>etc</w:t>
+      </w:r>
+      <w:proofErr w:type="spellEnd"/>
+      <w:r>
+        <w:t xml:space="preserve"> sind interessant + </w:t>
+      </w:r>
+      <w:proofErr w:type="spellStart"/>
+      <w:r>
+        <w:t>custom</w:t>
+      </w:r>
+      <w:proofErr w:type="spellEnd"/>
+      <w:r>
+        <w:t xml:space="preserve"> Fehlermeldungen</w:t>
+      </w:r>
+    </w:p>
+    <w:p>
+      <w:pPr>
+        <w:pStyle w:val="Listenabsatz"/>
+        <w:numPr>
+          <w:ilvl w:val="0"/>
+          <w:numId w:val="2"/>
+        </w:numPr>
+      </w:pPr>
+      <w:r>
+        <w:t xml:space="preserve">Problem mit Unity 2018: Test Scripts im Test Folder finden normale </w:t>
+      </w:r>
+      <w:proofErr w:type="spellStart"/>
+      <w:r>
+        <w:t>Scripte</w:t>
+      </w:r>
+      <w:proofErr w:type="spellEnd"/>
+      <w:r>
+        <w:t xml:space="preserve"> in anderen Ordnern nicht. Von Hand Assembly erstellen und in </w:t>
+      </w:r>
+      <w:proofErr w:type="gramStart"/>
+      <w:r>
+        <w:t>der Test</w:t>
+      </w:r>
+      <w:proofErr w:type="gramEnd"/>
+      <w:r>
+        <w:t xml:space="preserve"> Assembly referenzieren (</w:t>
+      </w:r>
+      <w:hyperlink r:id="rId5" w:history="1">
+        <w:r>
+          <w:rPr>
+            <w:rStyle w:val="Hyperlink"/>
+          </w:rPr>
+          <w:t>https://forum.unity.com/threads/unit-tests-cannot-find-my-namespaces-classes.515742/</w:t>
+        </w:r>
+      </w:hyperlink>
+      <w:r>
+        <w:t>)</w:t>
       </w:r>
     </w:p>
     <w:p>
@@ -1994,6 +2227,29 @@
       <w:contextualSpacing/>
     </w:pPr>
   </w:style>
+  <w:style w:type="character" w:styleId="Hyperlink">
+    <w:name w:val="Hyperlink"/>
+    <w:basedOn w:val="Absatz-Standardschriftart"/>
+    <w:uiPriority w:val="99"/>
+    <w:unhideWhenUsed/>
+    <w:rsid w:val="00962225"/>
+    <w:rPr>
+      <w:color w:val="6BA9DA" w:themeColor="hyperlink"/>
+      <w:u w:val="single"/>
+    </w:rPr>
+  </w:style>
+  <w:style w:type="character" w:styleId="NichtaufgelsteErwhnung">
+    <w:name w:val="Unresolved Mention"/>
+    <w:basedOn w:val="Absatz-Standardschriftart"/>
+    <w:uiPriority w:val="99"/>
+    <w:semiHidden/>
+    <w:unhideWhenUsed/>
+    <w:rsid w:val="00962225"/>
+    <w:rPr>
+      <w:color w:val="808080"/>
+      <w:shd w:val="clear" w:color="auto" w:fill="E6E6E6"/>
+    </w:rPr>
+  </w:style>
 </w:styles>
 </file>
 

</xml_diff>